<commit_message>
Lab 4 report changes
</commit_message>
<xml_diff>
--- a/Lab 4/Lab 4 Submission/Lab 4 report template.docx
+++ b/Lab 4/Lab 4 Submission/Lab 4 report template.docx
@@ -148,11 +148,21 @@
               </w:rPr>
               <w:t>(s)</w:t>
             </w:r>
-            <w:bookmarkStart w:id="0" w:name="_GoBack"/>
-            <w:bookmarkEnd w:id="0"/>
-          </w:p>
-          <w:p/>
-          <w:p/>
+          </w:p>
+          <w:p/>
+          <w:p>
+            <w:r>
+              <w:t xml:space="preserve">In the first exercise smallest method is pre outlined for me and it is a method which is able </w:t>
+            </w:r>
+            <w:proofErr w:type="spellStart"/>
+            <w:r>
+              <w:t>ot</w:t>
+            </w:r>
+            <w:proofErr w:type="spellEnd"/>
+            <w:r>
+              <w:t xml:space="preserve"> operate on various object types in order for comparison to be made to any object type in this case.</w:t>
+            </w:r>
+          </w:p>
           <w:p/>
           <w:p/>
           <w:p/>
@@ -196,7 +206,40 @@
               <w:t>Test description</w:t>
             </w:r>
           </w:p>
-          <w:p/>
+          <w:p>
+            <w:r>
+              <w:t>Exercise 1</w:t>
+            </w:r>
+          </w:p>
+          <w:p/>
+          <w:p>
+            <w:r>
+              <w:t>Exercise 2:</w:t>
+            </w:r>
+          </w:p>
+          <w:p>
+            <w:r>
+              <w:t>Test 1: Change order of words being added, does it still return smallest?</w:t>
+            </w:r>
+          </w:p>
+          <w:p>
+            <w:r>
+              <w:t xml:space="preserve">Result: </w:t>
+            </w:r>
+            <w:r>
+              <w:t>PASS</w:t>
+            </w:r>
+            <w:r>
+              <w:t xml:space="preserve"> – hello is still returned with correct position for where it is in the list now.</w:t>
+            </w:r>
+          </w:p>
+          <w:p>
+            <w:r>
+              <w:t xml:space="preserve">Test 2: </w:t>
+            </w:r>
+            <w:bookmarkStart w:id="0" w:name="_GoBack"/>
+            <w:bookmarkEnd w:id="0"/>
+          </w:p>
           <w:p/>
           <w:p/>
           <w:p/>
@@ -284,13 +327,152 @@
                 <w:b/>
               </w:rPr>
             </w:pPr>
-          </w:p>
-          <w:p>
-            <w:pPr>
-              <w:rPr>
-                <w:b/>
-              </w:rPr>
-            </w:pPr>
+            <w:r>
+              <w:t xml:space="preserve">To </w:t>
+            </w:r>
+            <w:r>
+              <w:rPr>
+                <w:rFonts w:cstheme="minorHAnsi"/>
+              </w:rPr>
+              <w:t xml:space="preserve">improve this lab I would make it clear how the </w:t>
+            </w:r>
+            <w:proofErr w:type="spellStart"/>
+            <w:r>
+              <w:rPr>
+                <w:rFonts w:ascii="Courier New" w:hAnsi="Courier New" w:cs="Courier New"/>
+                <w:b/>
+                <w:bCs/>
+                <w:color w:val="000000"/>
+              </w:rPr>
+              <w:t>compareTo</w:t>
+            </w:r>
+            <w:proofErr w:type="spellEnd"/>
+            <w:r>
+              <w:rPr>
+                <w:rFonts w:ascii="Courier New" w:hAnsi="Courier New" w:cs="Courier New"/>
+                <w:b/>
+                <w:bCs/>
+                <w:color w:val="000000"/>
+              </w:rPr>
+              <w:t xml:space="preserve"> </w:t>
+            </w:r>
+            <w:r>
+              <w:rPr>
+                <w:rFonts w:cstheme="minorHAnsi"/>
+              </w:rPr>
+              <w:t xml:space="preserve">method actually makes comparisons. In particular with strings, many may </w:t>
+            </w:r>
+            <w:r>
+              <w:rPr>
+                <w:rFonts w:cstheme="minorHAnsi"/>
+              </w:rPr>
+              <w:t>think</w:t>
+            </w:r>
+            <w:r>
+              <w:rPr>
+                <w:rFonts w:cstheme="minorHAnsi"/>
+              </w:rPr>
+              <w:t xml:space="preserve"> it is comparing to find the shortest length string.  </w:t>
+            </w:r>
+            <w:r>
+              <w:rPr>
+                <w:rFonts w:cstheme="minorHAnsi"/>
+                <w:color w:val="222222"/>
+                <w:shd w:val="clear" w:color="auto" w:fill="FFFFFF"/>
+              </w:rPr>
+              <w:t>It compares </w:t>
+            </w:r>
+            <w:r>
+              <w:rPr>
+                <w:rFonts w:cstheme="minorHAnsi"/>
+                <w:bCs/>
+                <w:color w:val="222222"/>
+                <w:shd w:val="clear" w:color="auto" w:fill="FFFFFF"/>
+              </w:rPr>
+              <w:t>strings</w:t>
+            </w:r>
+            <w:r>
+              <w:rPr>
+                <w:rFonts w:cstheme="minorHAnsi"/>
+                <w:bCs/>
+                <w:color w:val="222222"/>
+                <w:shd w:val="clear" w:color="auto" w:fill="FFFFFF"/>
+              </w:rPr>
+              <w:t xml:space="preserve"> </w:t>
+            </w:r>
+            <w:r>
+              <w:rPr>
+                <w:rFonts w:cstheme="minorHAnsi"/>
+                <w:color w:val="222222"/>
+                <w:shd w:val="clear" w:color="auto" w:fill="FFFFFF"/>
+              </w:rPr>
+              <w:t>based on the</w:t>
+            </w:r>
+            <w:r>
+              <w:rPr>
+                <w:rFonts w:cstheme="minorHAnsi"/>
+                <w:color w:val="222222"/>
+                <w:shd w:val="clear" w:color="auto" w:fill="FFFFFF"/>
+              </w:rPr>
+              <w:t xml:space="preserve"> Unicode value of </w:t>
+            </w:r>
+            <w:r>
+              <w:rPr>
+                <w:rFonts w:cstheme="minorHAnsi"/>
+                <w:color w:val="222222"/>
+                <w:shd w:val="clear" w:color="auto" w:fill="FFFFFF"/>
+              </w:rPr>
+              <w:t>the</w:t>
+            </w:r>
+            <w:r>
+              <w:rPr>
+                <w:rFonts w:cstheme="minorHAnsi"/>
+                <w:color w:val="222222"/>
+                <w:shd w:val="clear" w:color="auto" w:fill="FFFFFF"/>
+              </w:rPr>
+              <w:t xml:space="preserve"> character</w:t>
+            </w:r>
+            <w:r>
+              <w:rPr>
+                <w:rFonts w:cstheme="minorHAnsi"/>
+                <w:color w:val="222222"/>
+                <w:shd w:val="clear" w:color="auto" w:fill="FFFFFF"/>
+              </w:rPr>
+              <w:t>s</w:t>
+            </w:r>
+            <w:r>
+              <w:rPr>
+                <w:rFonts w:cstheme="minorHAnsi"/>
+                <w:color w:val="222222"/>
+                <w:shd w:val="clear" w:color="auto" w:fill="FFFFFF"/>
+              </w:rPr>
+              <w:t xml:space="preserve"> in the</w:t>
+            </w:r>
+            <w:r>
+              <w:rPr>
+                <w:rFonts w:cstheme="minorHAnsi"/>
+                <w:color w:val="222222"/>
+                <w:shd w:val="clear" w:color="auto" w:fill="FFFFFF"/>
+              </w:rPr>
+              <w:t xml:space="preserve"> </w:t>
+            </w:r>
+            <w:r>
+              <w:rPr>
+                <w:rFonts w:cstheme="minorHAnsi"/>
+                <w:bCs/>
+                <w:color w:val="222222"/>
+                <w:shd w:val="clear" w:color="auto" w:fill="FFFFFF"/>
+              </w:rPr>
+              <w:t>string</w:t>
+            </w:r>
+            <w:r>
+              <w:rPr>
+                <w:rFonts w:cstheme="minorHAnsi"/>
+                <w:color w:val="222222"/>
+                <w:shd w:val="clear" w:color="auto" w:fill="FFFFFF"/>
+              </w:rPr>
+              <w:t>.</w:t>
+            </w:r>
           </w:p>
         </w:tc>
       </w:tr>
@@ -309,6 +491,7 @@
               <w:rPr>
                 <w:b/>
               </w:rPr>
+              <w:lastRenderedPageBreak/>
               <w:t>Extra credit</w:t>
             </w:r>
           </w:p>
@@ -777,7 +960,6 @@
   <w:style w:type="character" w:default="1" w:styleId="DefaultParagraphFont">
     <w:name w:val="Default Paragraph Font"/>
     <w:uiPriority w:val="1"/>
-    <w:semiHidden/>
     <w:unhideWhenUsed/>
   </w:style>
   <w:style w:type="table" w:default="1" w:styleId="TableNormal">

</xml_diff>

<commit_message>
E3 L4 report parts
</commit_message>
<xml_diff>
--- a/Lab 4/Lab 4 Submission/Lab 4 report template.docx
+++ b/Lab 4/Lab 4 Submission/Lab 4 report template.docx
@@ -3,37 +3,17 @@
 <w:document xmlns:wpc="http://schemas.microsoft.com/office/word/2010/wordprocessingCanvas" xmlns:cx="http://schemas.microsoft.com/office/drawing/2014/chartex" xmlns:cx1="http://schemas.microsoft.com/office/drawing/2015/9/8/chartex" xmlns:mc="http://schemas.openxmlformats.org/markup-compatibility/2006" xmlns:o="urn:schemas-microsoft-com:office:office" xmlns:r="http://schemas.openxmlformats.org/officeDocument/2006/relationships" xmlns:m="http://schemas.openxmlformats.org/officeDocument/2006/math" xmlns:v="urn:schemas-microsoft-com:vml" xmlns:wp14="http://schemas.microsoft.com/office/word/2010/wordprocessingDrawing" xmlns:wp="http://schemas.openxmlformats.org/drawingml/2006/wordprocessingDrawing" xmlns:w10="urn:schemas-microsoft-com:office:word" xmlns:w="http://schemas.openxmlformats.org/wordprocessingml/2006/main" xmlns:w14="http://schemas.microsoft.com/office/word/2010/wordml" xmlns:w15="http://schemas.microsoft.com/office/word/2012/wordml" xmlns:w16se="http://schemas.microsoft.com/office/word/2015/wordml/symex" xmlns:wpg="http://schemas.microsoft.com/office/word/2010/wordprocessingGroup" xmlns:wpi="http://schemas.microsoft.com/office/word/2010/wordprocessingInk" xmlns:wne="http://schemas.microsoft.com/office/word/2006/wordml" xmlns:wps="http://schemas.microsoft.com/office/word/2010/wordprocessingShape" mc:Ignorable="w14 w15 w16se wp14">
   <w:body>
     <w:p>
-      <w:pPr>
-        <w:rPr>
-          <w:b/>
-        </w:rPr>
-      </w:pPr>
       <w:r>
         <w:rPr>
           <w:b/>
         </w:rPr>
         <w:t>Lab:</w:t>
       </w:r>
-    </w:p>
-    <w:p>
-      <w:pPr>
-        <w:rPr>
-          <w:b/>
-          <w:sz w:val="2"/>
-        </w:rPr>
-      </w:pPr>
-    </w:p>
-    <w:p>
-      <w:pPr>
-        <w:rPr>
-          <w:b/>
-        </w:rPr>
-      </w:pPr>
       <w:r>
         <w:rPr>
           <w:b/>
         </w:rPr>
-        <w:t>Name:</w:t>
+        <w:t xml:space="preserve">  </w:t>
       </w:r>
     </w:p>
     <w:p>
@@ -100,7 +80,61 @@
               <w:t>(s)</w:t>
             </w:r>
           </w:p>
-          <w:p/>
+          <w:p>
+            <w:r>
+              <w:t xml:space="preserve">The purpose of this lab was to explore the Java Collections Frame work and develop code using its </w:t>
+            </w:r>
+            <w:r>
+              <w:t>components</w:t>
+            </w:r>
+            <w:r>
+              <w:t xml:space="preserve">.  With this we made use of generics in order to have a </w:t>
+            </w:r>
+            <w:r>
+              <w:t>method</w:t>
+            </w:r>
+            <w:r>
+              <w:t xml:space="preserve"> which could </w:t>
+            </w:r>
+            <w:r>
+              <w:t>operate</w:t>
+            </w:r>
+            <w:r>
+              <w:t xml:space="preserve"> with various different types of objects</w:t>
+            </w:r>
+            <w:r>
+              <w:t xml:space="preserve">.  In particular we used generics in order to create a </w:t>
+            </w:r>
+            <w:r>
+              <w:rPr>
+                <w:rFonts w:ascii="Courier New" w:hAnsi="Courier New" w:cs="Courier New"/>
+                <w:b/>
+                <w:bCs/>
+                <w:color w:val="000000"/>
+              </w:rPr>
+              <w:t>deleteSm</w:t>
+            </w:r>
+            <w:bookmarkStart w:id="0" w:name="_GoBack"/>
+            <w:bookmarkEnd w:id="0"/>
+            <w:r>
+              <w:rPr>
+                <w:rFonts w:ascii="Courier New" w:hAnsi="Courier New" w:cs="Courier New"/>
+                <w:b/>
+                <w:bCs/>
+                <w:color w:val="000000"/>
+              </w:rPr>
+              <w:t>allest</w:t>
+            </w:r>
+            <w:r>
+              <w:rPr>
+                <w:color w:val="000000"/>
+              </w:rPr>
+              <w:t> </w:t>
+            </w:r>
+            <w:r>
+              <w:t xml:space="preserve"> </w:t>
+            </w:r>
+          </w:p>
           <w:p/>
           <w:p/>
           <w:p/>
@@ -154,18 +188,63 @@
             <w:r>
               <w:t xml:space="preserve">In the first exercise smallest method is pre outlined for me and it is a method which is able </w:t>
             </w:r>
+            <w:r>
+              <w:t>to</w:t>
+            </w:r>
+            <w:r>
+              <w:t xml:space="preserve"> operate on various object types in order for comparison to be made to any object type in this case.</w:t>
+            </w:r>
+          </w:p>
+          <w:p/>
+          <w:p>
+            <w:r>
+              <w:t xml:space="preserve">In exercise 2, </w:t>
+            </w:r>
+          </w:p>
+          <w:p>
+            <w:r>
+              <w:t xml:space="preserve">Plus lines added showing test of </w:t>
+            </w:r>
             <w:proofErr w:type="spellStart"/>
             <w:r>
-              <w:t>ot</w:t>
+              <w:rPr>
+                <w:rFonts w:ascii="Courier New" w:hAnsi="Courier New" w:cs="Courier New"/>
+                <w:b/>
+                <w:bCs/>
+                <w:color w:val="000000"/>
+              </w:rPr>
+              <w:t>deleteSmallest</w:t>
             </w:r>
             <w:proofErr w:type="spellEnd"/>
             <w:r>
-              <w:t xml:space="preserve"> operate on various object types in order for comparison to be made to any object type in this case.</w:t>
-            </w:r>
-          </w:p>
-          <w:p/>
-          <w:p/>
-          <w:p/>
+              <w:rPr>
+                <w:rFonts w:ascii="Courier New" w:hAnsi="Courier New" w:cs="Courier New"/>
+                <w:b/>
+                <w:bCs/>
+                <w:color w:val="000000"/>
+              </w:rPr>
+              <w:t xml:space="preserve"> </w:t>
+            </w:r>
+            <w:r>
+              <w:t>method</w:t>
+            </w:r>
+          </w:p>
+          <w:p/>
+          <w:p>
+            <w:r>
+              <w:t>Exercise 3,</w:t>
+            </w:r>
+          </w:p>
+          <w:p>
+            <w:r>
+              <w:t xml:space="preserve">Explain how </w:t>
+            </w:r>
+            <w:proofErr w:type="spellStart"/>
+            <w:r>
+              <w:t>replaceNegList</w:t>
+            </w:r>
+            <w:proofErr w:type="spellEnd"/>
+          </w:p>
           <w:p/>
           <w:p/>
           <w:p/>
@@ -237,8 +316,6 @@
             <w:r>
               <w:t xml:space="preserve">Test 2: </w:t>
             </w:r>
-            <w:bookmarkStart w:id="0" w:name="_GoBack"/>
-            <w:bookmarkEnd w:id="0"/>
           </w:p>
           <w:p/>
           <w:p/>
@@ -301,6 +378,13 @@
               </w:rPr>
             </w:pPr>
           </w:p>
+          <w:p>
+            <w:pPr>
+              <w:rPr>
+                <w:b/>
+              </w:rPr>
+            </w:pPr>
+          </w:p>
         </w:tc>
       </w:tr>
       <w:tr>
@@ -318,6 +402,7 @@
               <w:rPr>
                 <w:b/>
               </w:rPr>
+              <w:lastRenderedPageBreak/>
               <w:t>Comments</w:t>
             </w:r>
           </w:p>
@@ -380,7 +465,31 @@
                 <w:color w:val="222222"/>
                 <w:shd w:val="clear" w:color="auto" w:fill="FFFFFF"/>
               </w:rPr>
-              <w:t>It compares </w:t>
+              <w:t xml:space="preserve">It </w:t>
+            </w:r>
+            <w:r>
+              <w:rPr>
+                <w:rFonts w:cstheme="minorHAnsi"/>
+                <w:color w:val="222222"/>
+                <w:shd w:val="clear" w:color="auto" w:fill="FFFFFF"/>
+              </w:rPr>
+              <w:t>in fact</w:t>
+            </w:r>
+            <w:r>
+              <w:rPr>
+                <w:rFonts w:cstheme="minorHAnsi"/>
+                <w:color w:val="222222"/>
+                <w:shd w:val="clear" w:color="auto" w:fill="FFFFFF"/>
+              </w:rPr>
+              <w:t xml:space="preserve"> compares</w:t>
+            </w:r>
+            <w:r>
+              <w:rPr>
+                <w:rFonts w:cstheme="minorHAnsi"/>
+                <w:color w:val="222222"/>
+                <w:shd w:val="clear" w:color="auto" w:fill="FFFFFF"/>
+              </w:rPr>
+              <w:t> </w:t>
             </w:r>
             <w:r>
               <w:rPr>
@@ -446,15 +555,7 @@
                 <w:color w:val="222222"/>
                 <w:shd w:val="clear" w:color="auto" w:fill="FFFFFF"/>
               </w:rPr>
-              <w:t xml:space="preserve"> in the</w:t>
-            </w:r>
-            <w:r>
-              <w:rPr>
-                <w:rFonts w:cstheme="minorHAnsi"/>
-                <w:color w:val="222222"/>
-                <w:shd w:val="clear" w:color="auto" w:fill="FFFFFF"/>
-              </w:rPr>
-              <w:t xml:space="preserve"> </w:t>
+              <w:t xml:space="preserve"> in the </w:t>
             </w:r>
             <w:r>
               <w:rPr>
@@ -491,16 +592,13 @@
               <w:rPr>
                 <w:b/>
               </w:rPr>
-              <w:lastRenderedPageBreak/>
               <w:t>Extra credit</w:t>
             </w:r>
           </w:p>
           <w:p>
-            <w:pPr>
-              <w:rPr>
-                <w:b/>
-              </w:rPr>
-            </w:pPr>
+            <w:r>
+              <w:t>For exercise 2, I created an additional vector. Added in order to test my method with other data types.</w:t>
+            </w:r>
           </w:p>
           <w:p>
             <w:pPr>
@@ -960,6 +1058,7 @@
   <w:style w:type="character" w:default="1" w:styleId="DefaultParagraphFont">
     <w:name w:val="Default Paragraph Font"/>
     <w:uiPriority w:val="1"/>
+    <w:semiHidden/>
     <w:unhideWhenUsed/>
   </w:style>
   <w:style w:type="table" w:default="1" w:styleId="TableNormal">
@@ -1001,6 +1100,56 @@
         <w:insideV w:val="single" w:sz="4" w:space="0" w:color="auto"/>
       </w:tblBorders>
     </w:tblPr>
+  </w:style>
+  <w:style w:type="paragraph" w:styleId="HTMLPreformatted">
+    <w:name w:val="HTML Preformatted"/>
+    <w:basedOn w:val="Normal"/>
+    <w:link w:val="HTMLPreformattedChar"/>
+    <w:uiPriority w:val="99"/>
+    <w:semiHidden/>
+    <w:unhideWhenUsed/>
+    <w:rsid w:val="005C2E35"/>
+    <w:pPr>
+      <w:tabs>
+        <w:tab w:val="left" w:pos="916"/>
+        <w:tab w:val="left" w:pos="1832"/>
+        <w:tab w:val="left" w:pos="2748"/>
+        <w:tab w:val="left" w:pos="3664"/>
+        <w:tab w:val="left" w:pos="4580"/>
+        <w:tab w:val="left" w:pos="5496"/>
+        <w:tab w:val="left" w:pos="6412"/>
+        <w:tab w:val="left" w:pos="7328"/>
+        <w:tab w:val="left" w:pos="8244"/>
+        <w:tab w:val="left" w:pos="9160"/>
+        <w:tab w:val="left" w:pos="10076"/>
+        <w:tab w:val="left" w:pos="10992"/>
+        <w:tab w:val="left" w:pos="11908"/>
+        <w:tab w:val="left" w:pos="12824"/>
+        <w:tab w:val="left" w:pos="13740"/>
+        <w:tab w:val="left" w:pos="14656"/>
+      </w:tabs>
+      <w:spacing w:after="0" w:line="240" w:lineRule="auto"/>
+    </w:pPr>
+    <w:rPr>
+      <w:rFonts w:ascii="Courier New" w:eastAsia="Times New Roman" w:hAnsi="Courier New" w:cs="Courier New"/>
+      <w:sz w:val="20"/>
+      <w:szCs w:val="20"/>
+      <w:lang w:val="en-GB" w:eastAsia="en-GB"/>
+    </w:rPr>
+  </w:style>
+  <w:style w:type="character" w:customStyle="1" w:styleId="HTMLPreformattedChar">
+    <w:name w:val="HTML Preformatted Char"/>
+    <w:basedOn w:val="DefaultParagraphFont"/>
+    <w:link w:val="HTMLPreformatted"/>
+    <w:uiPriority w:val="99"/>
+    <w:semiHidden/>
+    <w:rsid w:val="005C2E35"/>
+    <w:rPr>
+      <w:rFonts w:ascii="Courier New" w:eastAsia="Times New Roman" w:hAnsi="Courier New" w:cs="Courier New"/>
+      <w:sz w:val="20"/>
+      <w:szCs w:val="20"/>
+      <w:lang w:val="en-GB" w:eastAsia="en-GB"/>
+    </w:rPr>
   </w:style>
 </w:styles>
 </file>

</xml_diff>